<commit_message>
Commit for all datasets.
</commit_message>
<xml_diff>
--- a/Sprin0.docx
+++ b/Sprin0.docx
@@ -676,7 +676,21 @@
           <w:rFonts w:ascii="Abadi" w:hAnsi="Abadi"/>
           <w:color w:val="0070C0"/>
         </w:rPr>
-        <w:t xml:space="preserve">ow will the air quality index be in the next 5 years? Is there any relationship between air quality and health? Nowadays, we know what will impact air pollution. I would like to address the AQI and number of deaths in the world and compare between low AQI and high AQI areas.  </w:t>
+        <w:t xml:space="preserve">ow will the air quality index be in the next 5 years? Is there any relationship between air quality and health? Nowadays, we know what will impact air pollution. I would like to address the AQI and number of deaths in </w:t>
+      </w:r>
+      <w:r>
+        <w:rPr>
+          <w:rFonts w:ascii="Abadi" w:hAnsi="Abadi"/>
+          <w:color w:val="0070C0"/>
+        </w:rPr>
+        <w:t>Southeast Asia</w:t>
+      </w:r>
+      <w:r>
+        <w:rPr>
+          <w:rFonts w:ascii="Abadi" w:hAnsi="Abadi"/>
+          <w:color w:val="0070C0"/>
+        </w:rPr>
+        <w:t xml:space="preserve"> and compare between low AQI and high AQI areas.  </w:t>
       </w:r>
     </w:p>
     <w:p>
@@ -711,7 +725,35 @@
           <w:rFonts w:ascii="Abadi" w:hAnsi="Abadi"/>
           <w:color w:val="0070C0"/>
         </w:rPr>
-        <w:t>The user will be the world population especially people in the high AQI area</w:t>
+        <w:t xml:space="preserve">The user will be the </w:t>
+      </w:r>
+      <w:r>
+        <w:rPr>
+          <w:rFonts w:ascii="Abadi" w:hAnsi="Abadi"/>
+          <w:color w:val="0070C0"/>
+        </w:rPr>
+        <w:t>policymaker and healthcare department of the country which</w:t>
+      </w:r>
+      <w:r>
+        <w:rPr>
+          <w:rFonts w:ascii="Abadi" w:hAnsi="Abadi"/>
+          <w:color w:val="0070C0"/>
+        </w:rPr>
+        <w:t xml:space="preserve"> </w:t>
+      </w:r>
+      <w:r>
+        <w:rPr>
+          <w:rFonts w:ascii="Abadi" w:hAnsi="Abadi"/>
+          <w:color w:val="0070C0"/>
+        </w:rPr>
+        <w:t xml:space="preserve">is </w:t>
+      </w:r>
+      <w:r>
+        <w:rPr>
+          <w:rFonts w:ascii="Abadi" w:hAnsi="Abadi"/>
+          <w:color w:val="0070C0"/>
+        </w:rPr>
+        <w:t>in the high AQI area</w:t>
       </w:r>
       <w:r>
         <w:rPr>
@@ -740,6 +782,12 @@
         </w:rPr>
         <w:t xml:space="preserve">The Big Idea: </w:t>
       </w:r>
+      <w:r>
+        <w:rPr>
+          <w:rStyle w:val="Strong"/>
+        </w:rPr>
+        <w:t xml:space="preserve"> -&gt; Model??</w:t>
+      </w:r>
     </w:p>
     <w:p>
       <w:pPr>
@@ -809,6 +857,9 @@
       <w:pPr>
         <w:rPr>
           <w:rStyle w:val="Strong"/>
+          <w:rFonts w:hint="cs"/>
+          <w:cs/>
+          <w:lang w:val="en-CA"/>
         </w:rPr>
       </w:pPr>
       <w:r>
@@ -817,6 +868,15 @@
         </w:rPr>
         <w:t xml:space="preserve">The Impact: </w:t>
       </w:r>
+      <w:r>
+        <w:rPr>
+          <w:rStyle w:val="Strong"/>
+          <w:rFonts w:hint="cs"/>
+          <w:cs/>
+          <w:lang w:val="en-CA"/>
+        </w:rPr>
+        <w:t>ต้องแก้</w:t>
+      </w:r>
     </w:p>
     <w:p>
       <w:pPr>
@@ -851,6 +911,9 @@
       <w:pPr>
         <w:rPr>
           <w:rStyle w:val="Strong"/>
+          <w:rFonts w:hint="cs"/>
+          <w:cs/>
+          <w:lang w:val="en-CA"/>
         </w:rPr>
       </w:pPr>
       <w:r>
@@ -858,6 +921,13 @@
           <w:rStyle w:val="Strong"/>
         </w:rPr>
         <w:t xml:space="preserve">The Data: </w:t>
+      </w:r>
+      <w:r>
+        <w:rPr>
+          <w:rStyle w:val="Strong"/>
+          <w:lang w:val="en-CA"/>
+        </w:rPr>
+        <w:t>??</w:t>
       </w:r>
     </w:p>
     <w:p>
@@ -1054,37 +1124,202 @@
       <w:pPr>
         <w:rPr>
           <w:rFonts w:ascii="Abadi" w:hAnsi="Abadi"/>
+          <w:color w:val="0070C0"/>
+        </w:rPr>
+      </w:pPr>
+      <w:r>
+        <w:rPr>
+          <w:rFonts w:ascii="Abadi" w:hAnsi="Abadi"/>
+          <w:color w:val="0070C0"/>
+        </w:rPr>
+        <w:t>Southeast Asia countries are faced with air pollution every year. People are aware of their health</w:t>
+      </w:r>
+      <w:r>
+        <w:rPr>
+          <w:rFonts w:ascii="Abadi" w:hAnsi="Abadi"/>
+          <w:color w:val="0070C0"/>
+        </w:rPr>
+        <w:t xml:space="preserve"> and</w:t>
+      </w:r>
+      <w:r>
+        <w:rPr>
+          <w:rFonts w:ascii="Abadi" w:hAnsi="Abadi"/>
+          <w:color w:val="0070C0"/>
+        </w:rPr>
+        <w:t xml:space="preserve"> many people reported that PM2.5 causes respiratory diseas</w:t>
+      </w:r>
+      <w:r>
+        <w:rPr>
+          <w:rFonts w:ascii="Abadi" w:hAnsi="Abadi"/>
+          <w:color w:val="0070C0"/>
+        </w:rPr>
+        <w:t xml:space="preserve">e. </w:t>
+      </w:r>
+    </w:p>
+    <w:p>
+      <w:pPr>
+        <w:rPr>
+          <w:rFonts w:ascii="Abadi" w:hAnsi="Abadi"/>
+          <w:color w:val="0070C0"/>
+        </w:rPr>
+      </w:pPr>
+      <w:r>
+        <w:rPr>
+          <w:rFonts w:ascii="Abadi" w:hAnsi="Abadi"/>
+          <w:color w:val="0070C0"/>
+        </w:rPr>
+        <w:br w:type="page"/>
+      </w:r>
+    </w:p>
+    <w:p>
+      <w:pPr>
+        <w:rPr>
+          <w:rFonts w:ascii="Abadi" w:hAnsi="Abadi"/>
+          <w:lang w:val="en-CA"/>
+        </w:rPr>
+      </w:pPr>
+      <w:r>
+        <w:rPr>
+          <w:rFonts w:ascii="Abadi" w:hAnsi="Abadi"/>
+          <w:lang w:val="en-CA"/>
+        </w:rPr>
+        <w:lastRenderedPageBreak/>
+        <w:t xml:space="preserve">13/3 -&gt; Data wrangling, </w:t>
+      </w:r>
+      <w:proofErr w:type="spellStart"/>
+      <w:r>
+        <w:rPr>
+          <w:rFonts w:ascii="Abadi" w:hAnsi="Abadi"/>
+          <w:lang w:val="en-CA"/>
+        </w:rPr>
+        <w:t>Jupyter</w:t>
+      </w:r>
+      <w:proofErr w:type="spellEnd"/>
+    </w:p>
+    <w:p>
+      <w:pPr>
+        <w:rPr>
+          <w:rFonts w:ascii="Abadi" w:hAnsi="Abadi"/>
+          <w:lang w:val="en-CA"/>
+        </w:rPr>
+      </w:pPr>
+      <w:r>
+        <w:rPr>
+          <w:rFonts w:ascii="Abadi" w:hAnsi="Abadi" w:hint="cs"/>
           <w:cs/>
-          <w:lang w:val="en"/>
-        </w:rPr>
-      </w:pPr>
-      <w:r>
-        <w:rPr>
-          <w:rFonts w:ascii="Abadi" w:hAnsi="Abadi"/>
-          <w:color w:val="0070C0"/>
-        </w:rPr>
-        <w:t>Southeast Asia countries are faced with air pollution every year. People are aware of their health</w:t>
-      </w:r>
-      <w:r>
-        <w:rPr>
-          <w:rFonts w:ascii="Abadi" w:hAnsi="Abadi"/>
-          <w:color w:val="0070C0"/>
-        </w:rPr>
-        <w:t xml:space="preserve"> and</w:t>
-      </w:r>
-      <w:r>
-        <w:rPr>
-          <w:rFonts w:ascii="Abadi" w:hAnsi="Abadi"/>
-          <w:color w:val="0070C0"/>
-        </w:rPr>
-        <w:t xml:space="preserve"> many people reported that PM2.5 causes respiratory diseas</w:t>
-      </w:r>
-      <w:r>
-        <w:rPr>
-          <w:rFonts w:ascii="Abadi" w:hAnsi="Abadi"/>
-          <w:color w:val="0070C0"/>
-        </w:rPr>
-        <w:t xml:space="preserve">e. </w:t>
+          <w:lang w:val="en-CA"/>
+        </w:rPr>
+        <w:t xml:space="preserve">เสาร์ </w:t>
+      </w:r>
+      <w:r>
+        <w:rPr>
+          <w:rFonts w:ascii="Abadi" w:hAnsi="Abadi"/>
+          <w:lang w:val="en-CA"/>
+        </w:rPr>
+        <w:t>slide</w:t>
+      </w:r>
+    </w:p>
+    <w:p>
+      <w:pPr>
+        <w:rPr>
+          <w:rFonts w:ascii="Abadi" w:hAnsi="Abadi"/>
+          <w:lang w:val="en-CA"/>
+        </w:rPr>
+      </w:pPr>
+      <w:r>
+        <w:rPr>
+          <w:rFonts w:ascii="Abadi" w:hAnsi="Abadi" w:hint="cs"/>
+          <w:cs/>
+          <w:lang w:val="en-CA"/>
+        </w:rPr>
+        <w:t xml:space="preserve">อาทิตย์ </w:t>
+      </w:r>
+      <w:r>
+        <w:rPr>
+          <w:rFonts w:ascii="Abadi" w:hAnsi="Abadi"/>
+          <w:lang w:val="en-CA"/>
+        </w:rPr>
+        <w:t>slide / read me</w:t>
+      </w:r>
+    </w:p>
+    <w:p>
+      <w:pPr>
+        <w:rPr>
+          <w:rFonts w:ascii="Abadi" w:hAnsi="Abadi"/>
+          <w:lang w:val="en-CA"/>
+        </w:rPr>
+      </w:pPr>
+      <w:r>
+        <w:rPr>
+          <w:rFonts w:ascii="Abadi" w:hAnsi="Abadi"/>
+          <w:lang w:val="en-CA"/>
+        </w:rPr>
+        <w:br w:type="page"/>
+      </w:r>
+    </w:p>
+    <w:p>
+      <w:pPr>
+        <w:rPr>
+          <w:rFonts w:ascii="Abadi" w:hAnsi="Abadi"/>
+          <w:lang w:val="en-CA"/>
+        </w:rPr>
+      </w:pPr>
+      <w:r>
+        <w:rPr>
+          <w:rFonts w:ascii="Abadi" w:hAnsi="Abadi"/>
+          <w:lang w:val="en-CA"/>
+        </w:rPr>
+        <w:lastRenderedPageBreak/>
+        <w:drawing>
+          <wp:inline distT="0" distB="0" distL="0" distR="0" wp14:anchorId="379BAA30" wp14:editId="46996420">
+            <wp:extent cx="5943600" cy="4244340"/>
+            <wp:effectExtent l="0" t="0" r="0" b="3810"/>
+            <wp:docPr id="634773789" name="Picture 1" descr="A chart with text and numbers&#10;&#10;Description automatically generated with medium confidence"/>
+            <wp:cNvGraphicFramePr>
+              <a:graphicFrameLocks xmlns:a="http://schemas.openxmlformats.org/drawingml/2006/main" noChangeAspect="1"/>
+            </wp:cNvGraphicFramePr>
+            <a:graphic xmlns:a="http://schemas.openxmlformats.org/drawingml/2006/main">
+              <a:graphicData uri="http://schemas.openxmlformats.org/drawingml/2006/picture">
+                <pic:pic xmlns:pic="http://schemas.openxmlformats.org/drawingml/2006/picture">
+                  <pic:nvPicPr>
+                    <pic:cNvPr id="634773789" name="Picture 1" descr="A chart with text and numbers&#10;&#10;Description automatically generated with medium confidence"/>
+                    <pic:cNvPicPr/>
+                  </pic:nvPicPr>
+                  <pic:blipFill>
+                    <a:blip r:embed="rId6"/>
+                    <a:stretch>
+                      <a:fillRect/>
+                    </a:stretch>
+                  </pic:blipFill>
+                  <pic:spPr>
+                    <a:xfrm>
+                      <a:off x="0" y="0"/>
+                      <a:ext cx="5943600" cy="4244340"/>
+                    </a:xfrm>
+                    <a:prstGeom prst="rect">
+                      <a:avLst/>
+                    </a:prstGeom>
+                  </pic:spPr>
+                </pic:pic>
+              </a:graphicData>
+            </a:graphic>
+          </wp:inline>
+        </w:drawing>
+      </w:r>
+    </w:p>
+    <w:p>
+      <w:pPr>
+        <w:rPr>
+          <w:rFonts w:ascii="Abadi" w:hAnsi="Abadi" w:hint="cs"/>
+          <w:lang w:val="en-CA"/>
+        </w:rPr>
+      </w:pPr>
+      <w:r>
+        <w:rPr>
+          <w:rFonts w:ascii="Abadi" w:hAnsi="Abadi"/>
+          <w:lang w:val="en-CA"/>
+        </w:rPr>
+        <w:t>https://www.iqair.com/us/newsroom/what-is-the-difference-between-the-us-aqi-and-who-air-quality-guidelines</w:t>
       </w:r>
     </w:p>
     <w:sectPr>

</xml_diff>